<commit_message>
Vinculación de los documentos referenciados con el repositorio
</commit_message>
<xml_diff>
--- a/SQAPlanV0.1.docx
+++ b/SQAPlanV0.1.docx
@@ -344,6 +344,7 @@
               <w:bottom w:val="single" w:color="auto" w:sz="6" w:space="0"/>
               <w:right w:val="single" w:color="auto" w:sz="12" w:space="0"/>
             </w:tcBorders>
+            <w:tcMar/>
           </w:tcPr>
           <w:p>
             <w:pPr>
@@ -371,6 +372,7 @@
               <w:bottom w:val="single" w:color="auto" w:sz="6" w:space="0"/>
               <w:right w:val="single" w:color="auto" w:sz="12" w:space="0"/>
             </w:tcBorders>
+            <w:tcMar/>
           </w:tcPr>
           <w:p>
             <w:pPr>
@@ -385,7 +387,7 @@
                 <w:rFonts w:eastAsia="Arial" w:cs="Arial"/>
                 <w:lang w:val="es-MX"/>
               </w:rPr>
-              <w:t>Plan de Aseguramiento de la calidad para [SOFTWARE]</w:t>
+              <w:t>Plan de Aseguramiento de la calidad para RiskMap</w:t>
             </w:r>
           </w:p>
         </w:tc>
@@ -400,6 +402,7 @@
               <w:bottom w:val="single" w:color="auto" w:sz="6" w:space="0"/>
               <w:right w:val="single" w:color="auto" w:sz="12" w:space="0"/>
             </w:tcBorders>
+            <w:tcMar/>
           </w:tcPr>
           <w:p>
             <w:pPr>
@@ -427,6 +430,7 @@
               <w:bottom w:val="single" w:color="auto" w:sz="6" w:space="0"/>
               <w:right w:val="single" w:color="auto" w:sz="12" w:space="0"/>
             </w:tcBorders>
+            <w:tcMar/>
           </w:tcPr>
           <w:p>
             <w:pPr>
@@ -435,6 +439,15 @@
                 <w:rFonts w:cs="Arial"/>
               </w:rPr>
             </w:pPr>
+            <w:hyperlink r:id="Ra3ae0e1184314e37">
+              <w:r>
+                <w:rPr>
+                  <w:rStyle w:val="Hyperlink"/>
+                  <w:rFonts w:cs="Arial"/>
+                </w:rPr>
+                <w:t>https://github.com/PabloR9080/Documentacion-PlanSQA</w:t>
+              </w:r>
+            </w:hyperlink>
           </w:p>
         </w:tc>
       </w:tr>
@@ -448,6 +461,7 @@
               <w:bottom w:val="single" w:color="auto" w:sz="6" w:space="0"/>
               <w:right w:val="single" w:color="auto" w:sz="12" w:space="0"/>
             </w:tcBorders>
+            <w:tcMar/>
           </w:tcPr>
           <w:p>
             <w:pPr>
@@ -475,6 +489,7 @@
               <w:bottom w:val="single" w:color="auto" w:sz="6" w:space="0"/>
               <w:right w:val="single" w:color="auto" w:sz="12" w:space="0"/>
             </w:tcBorders>
+            <w:tcMar/>
           </w:tcPr>
           <w:p>
             <w:pPr>
@@ -503,6 +518,7 @@
               <w:bottom w:val="single" w:color="auto" w:sz="12" w:space="0"/>
               <w:right w:val="single" w:color="auto" w:sz="12" w:space="0"/>
             </w:tcBorders>
+            <w:tcMar/>
           </w:tcPr>
           <w:p>
             <w:pPr>
@@ -530,6 +546,7 @@
               <w:bottom w:val="single" w:color="auto" w:sz="12" w:space="0"/>
               <w:right w:val="single" w:color="auto" w:sz="12" w:space="0"/>
             </w:tcBorders>
+            <w:tcMar/>
           </w:tcPr>
           <w:p>
             <w:pPr>
@@ -1047,6 +1064,7 @@
               <w:bottom w:val="single" w:color="auto" w:sz="6" w:space="0"/>
               <w:right w:val="single" w:color="auto" w:sz="6" w:space="0"/>
             </w:tcBorders>
+            <w:tcMar/>
           </w:tcPr>
           <w:p>
             <w:pPr>
@@ -1075,6 +1093,7 @@
               <w:bottom w:val="single" w:color="auto" w:sz="6" w:space="0"/>
               <w:right w:val="single" w:color="auto" w:sz="6" w:space="0"/>
             </w:tcBorders>
+            <w:tcMar/>
           </w:tcPr>
           <w:p>
             <w:pPr>
@@ -1103,6 +1122,7 @@
               <w:bottom w:val="single" w:color="auto" w:sz="6" w:space="0"/>
               <w:right w:val="single" w:color="auto" w:sz="12" w:space="0"/>
             </w:tcBorders>
+            <w:tcMar/>
           </w:tcPr>
           <w:p>
             <w:pPr>
@@ -1133,10 +1153,12 @@
               <w:bottom w:val="single" w:color="auto" w:sz="6" w:space="0"/>
               <w:right w:val="single" w:color="auto" w:sz="6" w:space="0"/>
             </w:tcBorders>
+            <w:tcMar/>
           </w:tcPr>
           <w:p>
             <w:pPr>
               <w:spacing w:line="240" w:lineRule="auto"/>
+              <w:jc w:val="center"/>
               <w:rPr>
                 <w:rFonts w:cs="Arial"/>
               </w:rPr>
@@ -1158,6 +1180,7 @@
               <w:bottom w:val="single" w:color="auto" w:sz="6" w:space="0"/>
               <w:right w:val="single" w:color="auto" w:sz="6" w:space="0"/>
             </w:tcBorders>
+            <w:tcMar/>
           </w:tcPr>
           <w:p>
             <w:pPr>
@@ -1183,6 +1206,7 @@
               <w:bottom w:val="single" w:color="auto" w:sz="6" w:space="0"/>
               <w:right w:val="single" w:color="auto" w:sz="12" w:space="0"/>
             </w:tcBorders>
+            <w:tcMar/>
           </w:tcPr>
           <w:p>
             <w:pPr>
@@ -1210,10 +1234,12 @@
               <w:bottom w:val="single" w:color="auto" w:sz="6" w:space="0"/>
               <w:right w:val="single" w:color="auto" w:sz="6" w:space="0"/>
             </w:tcBorders>
+            <w:tcMar/>
           </w:tcPr>
           <w:p>
             <w:pPr>
               <w:spacing w:before="120" w:after="0" w:line="240" w:lineRule="auto"/>
+              <w:jc w:val="center"/>
               <w:rPr>
                 <w:rFonts w:cs="Arial"/>
               </w:rPr>
@@ -1235,6 +1261,7 @@
               <w:bottom w:val="single" w:color="auto" w:sz="6" w:space="0"/>
               <w:right w:val="single" w:color="auto" w:sz="6" w:space="0"/>
             </w:tcBorders>
+            <w:tcMar/>
           </w:tcPr>
           <w:p>
             <w:pPr>
@@ -1260,6 +1287,7 @@
               <w:bottom w:val="single" w:color="auto" w:sz="6" w:space="0"/>
               <w:right w:val="single" w:color="auto" w:sz="12" w:space="0"/>
             </w:tcBorders>
+            <w:tcMar/>
           </w:tcPr>
           <w:p>
             <w:pPr>
@@ -1287,11 +1315,13 @@
               <w:bottom w:val="single" w:color="auto" w:sz="6" w:space="0"/>
               <w:right w:val="single" w:color="auto" w:sz="6" w:space="0"/>
             </w:tcBorders>
+            <w:tcMar/>
           </w:tcPr>
           <w:p>
             <w:pPr>
               <w:spacing w:before="120" w:after="0" w:line="240" w:lineRule="auto"/>
-              <w:ind w:left="142"/>
+              <w:ind w:left="0"/>
+              <w:jc w:val="center"/>
               <w:rPr>
                 <w:rFonts w:cs="Arial"/>
               </w:rPr>
@@ -1313,11 +1343,12 @@
               <w:bottom w:val="single" w:color="auto" w:sz="6" w:space="0"/>
               <w:right w:val="single" w:color="auto" w:sz="6" w:space="0"/>
             </w:tcBorders>
+            <w:tcMar/>
           </w:tcPr>
           <w:p>
             <w:pPr>
               <w:spacing w:before="120" w:after="0" w:line="240" w:lineRule="auto"/>
-              <w:ind w:left="142"/>
+              <w:ind w:left="0"/>
               <w:rPr>
                 <w:rFonts w:cs="Arial"/>
               </w:rPr>
@@ -1339,6 +1370,7 @@
               <w:bottom w:val="single" w:color="auto" w:sz="6" w:space="0"/>
               <w:right w:val="single" w:color="auto" w:sz="12" w:space="0"/>
             </w:tcBorders>
+            <w:tcMar/>
           </w:tcPr>
           <w:p>
             <w:pPr>
@@ -1366,11 +1398,13 @@
               <w:bottom w:val="single" w:color="auto" w:sz="12" w:space="0"/>
               <w:right w:val="single" w:color="auto" w:sz="6" w:space="0"/>
             </w:tcBorders>
+            <w:tcMar/>
           </w:tcPr>
           <w:p>
             <w:pPr>
               <w:spacing w:before="120" w:after="0" w:line="240" w:lineRule="auto"/>
-              <w:ind w:left="142"/>
+              <w:ind w:left="0"/>
+              <w:jc w:val="center"/>
               <w:rPr>
                 <w:rFonts w:cs="Arial"/>
               </w:rPr>
@@ -1392,11 +1426,12 @@
               <w:bottom w:val="single" w:color="auto" w:sz="12" w:space="0"/>
               <w:right w:val="single" w:color="auto" w:sz="6" w:space="0"/>
             </w:tcBorders>
+            <w:tcMar/>
           </w:tcPr>
           <w:p>
             <w:pPr>
               <w:spacing w:before="120" w:after="0" w:line="240" w:lineRule="auto"/>
-              <w:ind w:left="142"/>
+              <w:ind w:left="0"/>
               <w:rPr>
                 <w:rFonts w:cs="Arial"/>
               </w:rPr>
@@ -1418,11 +1453,12 @@
               <w:bottom w:val="single" w:color="auto" w:sz="12" w:space="0"/>
               <w:right w:val="single" w:color="auto" w:sz="12" w:space="0"/>
             </w:tcBorders>
+            <w:tcMar/>
           </w:tcPr>
           <w:p>
             <w:pPr>
               <w:spacing w:before="120" w:after="0" w:line="240" w:lineRule="auto"/>
-              <w:ind w:left="142"/>
+              <w:ind w:left="0"/>
               <w:rPr>
                 <w:rFonts w:cs="Arial"/>
               </w:rPr>
@@ -1432,6 +1468,121 @@
                 <w:rFonts w:cs="Arial"/>
               </w:rPr>
               <w:t>Se agregan algunas herramientas, en este caso herramientas que serán utilizadas para las pruebas</w:t>
+            </w:r>
+          </w:p>
+        </w:tc>
+      </w:tr>
+      <w:tr>
+        <w:tc>
+          <w:tcPr>
+            <w:tcW w:w="1260" w:type="dxa"/>
+            <w:tcBorders>
+              <w:top w:val="single" w:color="auto" w:sz="6" w:space="0"/>
+              <w:left w:val="single" w:color="auto" w:sz="12" w:space="0"/>
+              <w:bottom w:val="single" w:color="auto" w:sz="12" w:space="0"/>
+              <w:right w:val="single" w:color="auto" w:sz="6" w:space="0"/>
+            </w:tcBorders>
+            <w:tcMar/>
+          </w:tcPr>
+          <w:p>
+            <w:pPr>
+              <w:pStyle w:val="Normal"/>
+              <w:spacing w:line="240" w:lineRule="auto"/>
+              <w:jc w:val="center"/>
+              <w:rPr>
+                <w:rFonts w:ascii="Arial" w:hAnsi="Arial" w:eastAsia="Arial" w:cs="Arial"/>
+                <w:sz w:val="24"/>
+                <w:szCs w:val="24"/>
+              </w:rPr>
+            </w:pPr>
+            <w:r>
+              <w:rPr>
+                <w:rFonts w:ascii="Arial" w:hAnsi="Arial" w:eastAsia="Arial" w:cs="Arial"/>
+                <w:sz w:val="24"/>
+                <w:szCs w:val="24"/>
+              </w:rPr>
+              <w:t>0.1</w:t>
+            </w:r>
+          </w:p>
+        </w:tc>
+        <w:tc>
+          <w:tcPr>
+            <w:tcW w:w="1425" w:type="dxa"/>
+            <w:tcBorders>
+              <w:top w:val="single" w:color="auto" w:sz="6" w:space="0"/>
+              <w:left w:val="single" w:color="auto" w:sz="6" w:space="0"/>
+              <w:bottom w:val="single" w:color="auto" w:sz="12" w:space="0"/>
+              <w:right w:val="single" w:color="auto" w:sz="6" w:space="0"/>
+            </w:tcBorders>
+            <w:tcMar/>
+          </w:tcPr>
+          <w:p>
+            <w:pPr>
+              <w:pStyle w:val="Normal"/>
+              <w:spacing w:line="240" w:lineRule="auto"/>
+              <w:jc w:val="center"/>
+              <w:rPr>
+                <w:rFonts w:ascii="Arial" w:hAnsi="Arial" w:eastAsia="Arial" w:cs="Arial"/>
+                <w:sz w:val="24"/>
+                <w:szCs w:val="24"/>
+              </w:rPr>
+            </w:pPr>
+            <w:r>
+              <w:rPr>
+                <w:rFonts w:ascii="Arial" w:hAnsi="Arial" w:eastAsia="Arial" w:cs="Arial"/>
+                <w:sz w:val="24"/>
+                <w:szCs w:val="24"/>
+              </w:rPr>
+              <w:t>09/05/2022</w:t>
+            </w:r>
+          </w:p>
+        </w:tc>
+        <w:tc>
+          <w:tcPr>
+            <w:tcW w:w="6315" w:type="dxa"/>
+            <w:tcBorders>
+              <w:top w:val="single" w:color="auto" w:sz="6" w:space="0"/>
+              <w:left w:val="single" w:color="auto" w:sz="6" w:space="0"/>
+              <w:bottom w:val="single" w:color="auto" w:sz="12" w:space="0"/>
+              <w:right w:val="single" w:color="auto" w:sz="12" w:space="0"/>
+            </w:tcBorders>
+            <w:tcMar/>
+          </w:tcPr>
+          <w:p>
+            <w:pPr>
+              <w:pStyle w:val="Normal"/>
+              <w:spacing w:line="240" w:lineRule="auto"/>
+              <w:rPr>
+                <w:rFonts w:ascii="Arial" w:hAnsi="Arial" w:eastAsia="Arial" w:cs="Arial"/>
+                <w:sz w:val="24"/>
+                <w:szCs w:val="24"/>
+              </w:rPr>
+            </w:pPr>
+            <w:r>
+              <w:rPr>
+                <w:rFonts w:ascii="Arial" w:hAnsi="Arial" w:eastAsia="Arial" w:cs="Arial"/>
+                <w:sz w:val="24"/>
+                <w:szCs w:val="24"/>
+              </w:rPr>
+              <w:t xml:space="preserve">Creación del repositorio para el control de versiones en </w:t>
+            </w:r>
+            <w:proofErr w:type="spellStart"/>
+            <w:r>
+              <w:rPr>
+                <w:rFonts w:ascii="Arial" w:hAnsi="Arial" w:eastAsia="Arial" w:cs="Arial"/>
+                <w:sz w:val="24"/>
+                <w:szCs w:val="24"/>
+              </w:rPr>
+              <w:t>Github</w:t>
+            </w:r>
+            <w:proofErr w:type="spellEnd"/>
+            <w:r>
+              <w:rPr>
+                <w:rFonts w:ascii="Arial" w:hAnsi="Arial" w:eastAsia="Arial" w:cs="Arial"/>
+                <w:sz w:val="24"/>
+                <w:szCs w:val="24"/>
+              </w:rPr>
+              <w:t xml:space="preserve"> y vinculación de los documentos referenciados con el repositorio.</w:t>
             </w:r>
           </w:p>
         </w:tc>
@@ -3613,568 +3764,893 @@
           <w:rFonts w:cs="Arial"/>
         </w:rPr>
       </w:pPr>
-      <w:r>
-        <w:rPr>
-          <w:rFonts w:cs="Arial"/>
-          <w:b/>
-          <w:lang w:val="en-US"/>
-        </w:rPr>
-        <w:t>IEEE Std 1028</w:t>
-      </w:r>
-      <w:r>
-        <w:rPr>
-          <w:rFonts w:cs="Arial"/>
-          <w:b/>
-          <w:lang w:val="en-US"/>
-        </w:rPr>
-        <w:t>-2008</w:t>
-      </w:r>
-      <w:r>
-        <w:rPr>
-          <w:rFonts w:cs="Arial"/>
-          <w:b/>
-          <w:lang w:val="en-US"/>
-        </w:rPr>
-        <w:t>.</w:t>
-      </w:r>
-      <w:r>
-        <w:rPr>
-          <w:rFonts w:cs="Arial"/>
-          <w:b/>
-          <w:lang w:val="en-US"/>
-        </w:rPr>
-        <w:t xml:space="preserve"> Standard for Software Review</w:t>
-      </w:r>
-      <w:r>
-        <w:rPr>
-          <w:rFonts w:cs="Arial"/>
-          <w:b/>
-          <w:lang w:val="en-US"/>
-        </w:rPr>
-        <w:t>s and Audits.</w:t>
-      </w:r>
-      <w:r>
-        <w:rPr>
-          <w:rFonts w:cs="Arial"/>
-          <w:b/>
-          <w:lang w:val="en-US"/>
-        </w:rPr>
-        <w:t xml:space="preserve"> </w:t>
-      </w:r>
-      <w:r>
-        <w:rPr>
-          <w:rFonts w:cs="Arial"/>
-        </w:rPr>
-        <w:t xml:space="preserve">Este estándar dará las pautas para realizar las revisiones y auditorias sobre los productos de software elegidos para revisión. </w:t>
-      </w:r>
-    </w:p>
-    <w:p>
-      <w:pPr>
-        <w:spacing w:line="360" w:lineRule="auto"/>
-        <w:rPr>
-          <w:rFonts w:cs="Arial"/>
-        </w:rPr>
-      </w:pPr>
-      <w:r>
-        <w:rPr>
-          <w:rFonts w:cs="Arial"/>
-          <w:b/>
-          <w:bCs/>
-        </w:rPr>
-        <w:t xml:space="preserve">IEEE Std </w:t>
-      </w:r>
-      <w:r>
-        <w:rPr>
-          <w:rFonts w:cs="Arial"/>
-          <w:b/>
-          <w:bCs/>
-        </w:rPr>
-        <w:t>830</w:t>
-      </w:r>
-      <w:r>
-        <w:rPr>
-          <w:rFonts w:cs="Arial"/>
-          <w:b/>
-          <w:bCs/>
-        </w:rPr>
-        <w:t>-</w:t>
-      </w:r>
-      <w:r>
-        <w:rPr>
-          <w:rFonts w:cs="Arial"/>
-          <w:b/>
-          <w:bCs/>
-        </w:rPr>
-        <w:t>1998.</w:t>
-      </w:r>
-      <w:r>
-        <w:rPr>
-          <w:rFonts w:cs="Arial"/>
-          <w:b/>
-          <w:bCs/>
-        </w:rPr>
-        <w:t xml:space="preserve"> Recommended Practice for Software Requirements Specifications</w:t>
-      </w:r>
-      <w:r>
-        <w:rPr>
-          <w:rFonts w:cs="Arial"/>
-          <w:b/>
-          <w:bCs/>
-        </w:rPr>
-        <w:t xml:space="preserve"> </w:t>
-      </w:r>
-      <w:r>
-        <w:rPr>
-          <w:rFonts w:cs="Arial"/>
-        </w:rPr>
-        <w:t xml:space="preserve">Estándar </w:t>
-      </w:r>
-      <w:r>
-        <w:rPr>
-          <w:rFonts w:cs="Arial"/>
-        </w:rPr>
-        <w:t>que contiene un</w:t>
-      </w:r>
-      <w:r>
-        <w:rPr>
-          <w:rFonts w:cs="Arial"/>
-        </w:rPr>
-        <w:t xml:space="preserve"> formato completo que cubre todas las características que se debe</w:t>
-      </w:r>
-      <w:r>
-        <w:rPr>
-          <w:rFonts w:cs="Arial"/>
-        </w:rPr>
-        <w:t xml:space="preserve"> seguir</w:t>
-      </w:r>
-      <w:r>
-        <w:rPr>
-          <w:rFonts w:cs="Arial"/>
-        </w:rPr>
-        <w:t xml:space="preserve"> en</w:t>
-      </w:r>
-      <w:r>
-        <w:rPr>
-          <w:rFonts w:cs="Arial"/>
-        </w:rPr>
-        <w:t xml:space="preserve"> la especificación de requerimiento</w:t>
-      </w:r>
-      <w:r>
-        <w:rPr>
-          <w:rFonts w:cs="Arial"/>
-        </w:rPr>
-        <w:t>s.</w:t>
-      </w:r>
-    </w:p>
-    <w:p>
-      <w:pPr>
-        <w:spacing w:line="360" w:lineRule="auto"/>
-        <w:rPr>
-          <w:rFonts w:cs="Arial"/>
-        </w:rPr>
-      </w:pPr>
-      <w:r>
-        <w:rPr>
-          <w:rFonts w:cs="Arial"/>
-          <w:b/>
-          <w:bCs/>
-        </w:rPr>
-        <w:t xml:space="preserve">IEEE </w:t>
-      </w:r>
-      <w:r>
-        <w:rPr>
-          <w:rFonts w:cs="Arial"/>
-          <w:b/>
-          <w:bCs/>
-        </w:rPr>
-        <w:t>Std 1016-200</w:t>
-      </w:r>
-      <w:r>
-        <w:rPr>
-          <w:rFonts w:cs="Arial"/>
-          <w:b/>
-          <w:bCs/>
-        </w:rPr>
-        <w:t>9</w:t>
-      </w:r>
-      <w:r>
-        <w:rPr>
-          <w:rFonts w:cs="Arial"/>
-          <w:b/>
-          <w:bCs/>
-        </w:rPr>
-        <w:t xml:space="preserve">. Stantard for Information </w:t>
-      </w:r>
-      <w:r>
-        <w:rPr>
-          <w:rFonts w:cs="Arial"/>
-          <w:b/>
-          <w:bCs/>
-        </w:rPr>
-        <w:t>T</w:t>
-      </w:r>
-      <w:r>
-        <w:rPr>
-          <w:rFonts w:cs="Arial"/>
-          <w:b/>
-          <w:bCs/>
-        </w:rPr>
-        <w:t>echnology – Systems Design – Software Design Descriptions</w:t>
-      </w:r>
-      <w:r>
-        <w:rPr>
-          <w:rFonts w:cs="Arial"/>
-          <w:b/>
-          <w:bCs/>
-        </w:rPr>
-        <w:t>:</w:t>
-      </w:r>
-      <w:r>
-        <w:rPr>
-          <w:rFonts w:cs="Arial"/>
-        </w:rPr>
-        <w:t xml:space="preserve"> establece el contenido que </w:t>
-      </w:r>
-      <w:r>
-        <w:rPr>
-          <w:rFonts w:cs="Arial"/>
-        </w:rPr>
-        <w:t>el documento de la descripción del diseño de software debería incluir.</w:t>
-      </w:r>
-    </w:p>
-    <w:p>
-      <w:pPr>
-        <w:spacing w:line="360" w:lineRule="auto"/>
-        <w:rPr>
-          <w:rFonts w:cs="Arial"/>
-        </w:rPr>
-      </w:pPr>
-      <w:r>
-        <w:rPr>
-          <w:rFonts w:cs="Arial"/>
-          <w:b/>
-          <w:bCs/>
-          <w:lang w:val="en-US"/>
-        </w:rPr>
-        <w:t xml:space="preserve">IEEE Std </w:t>
-      </w:r>
-      <w:r>
-        <w:rPr>
-          <w:rFonts w:cs="Arial"/>
-          <w:b/>
-          <w:bCs/>
-          <w:lang w:val="en-US"/>
-        </w:rPr>
-        <w:t xml:space="preserve">829-1998. </w:t>
-      </w:r>
-      <w:r>
-        <w:rPr>
-          <w:rFonts w:cs="Arial"/>
-          <w:b/>
-          <w:bCs/>
-          <w:lang w:val="en-US"/>
-        </w:rPr>
-        <w:t xml:space="preserve">Standard for Software Test Documentation. </w:t>
-      </w:r>
-      <w:r>
-        <w:rPr>
-          <w:rFonts w:cs="Arial"/>
-        </w:rPr>
-        <w:t xml:space="preserve">Establece el contenido </w:t>
-      </w:r>
-      <w:r>
-        <w:rPr>
-          <w:rFonts w:cs="Arial"/>
-        </w:rPr>
-        <w:t>y estructura que deben seguir un plan de pruebas.</w:t>
-      </w:r>
-    </w:p>
-    <w:p>
-      <w:pPr>
-        <w:spacing w:line="360" w:lineRule="auto"/>
-        <w:rPr>
-          <w:rFonts w:cs="Arial"/>
-        </w:rPr>
-      </w:pPr>
-      <w:r>
-        <w:rPr>
-          <w:rFonts w:cs="Arial"/>
-          <w:b/>
-          <w:bCs/>
-          <w:lang w:val="en-US"/>
-        </w:rPr>
-        <w:t>IEEE Std 1063-1987</w:t>
-      </w:r>
-      <w:r>
-        <w:rPr>
-          <w:rFonts w:cs="Arial"/>
-          <w:b/>
-          <w:bCs/>
-          <w:lang w:val="en-US"/>
-        </w:rPr>
-        <w:t xml:space="preserve">. </w:t>
-      </w:r>
-      <w:r>
-        <w:rPr>
-          <w:rFonts w:cs="Arial"/>
-          <w:b/>
-          <w:bCs/>
-          <w:lang w:val="en-US"/>
-        </w:rPr>
-        <w:t xml:space="preserve">Standard for Software User Documentation. </w:t>
-      </w:r>
-      <w:r>
-        <w:rPr>
-          <w:rFonts w:cs="Arial"/>
-        </w:rPr>
-        <w:t>Guía para el contenido</w:t>
-      </w:r>
-      <w:r>
-        <w:rPr>
-          <w:rFonts w:cs="Arial"/>
-        </w:rPr>
-        <w:t xml:space="preserve">, </w:t>
-      </w:r>
-      <w:r>
-        <w:rPr>
-          <w:rFonts w:cs="Arial"/>
-        </w:rPr>
-        <w:t>consideraciones</w:t>
-      </w:r>
-      <w:r>
-        <w:rPr>
-          <w:rFonts w:cs="Arial"/>
-        </w:rPr>
-        <w:t xml:space="preserve"> e información </w:t>
-      </w:r>
-      <w:r>
-        <w:rPr>
-          <w:rFonts w:cs="Arial"/>
-        </w:rPr>
-        <w:t>que debe tener la documentación del manual de usuario.</w:t>
-      </w:r>
-    </w:p>
-    <w:p>
-      <w:pPr>
-        <w:spacing w:line="360" w:lineRule="auto"/>
-        <w:rPr>
-          <w:rFonts w:cs="Arial"/>
-        </w:rPr>
-      </w:pPr>
-      <w:r>
-        <w:rPr>
-          <w:rFonts w:cs="Arial"/>
-          <w:b/>
-          <w:bCs/>
-          <w:lang w:val="en-US"/>
-        </w:rPr>
-        <w:t>IEEE Std 828</w:t>
-      </w:r>
-      <w:r>
-        <w:rPr>
-          <w:rFonts w:cs="Arial"/>
-          <w:b/>
-          <w:bCs/>
-          <w:lang w:val="en-US"/>
-        </w:rPr>
-        <w:t>-1990</w:t>
-      </w:r>
-      <w:r>
-        <w:rPr>
-          <w:rFonts w:cs="Arial"/>
-          <w:b/>
-          <w:bCs/>
-          <w:lang w:val="en-US"/>
-        </w:rPr>
-        <w:t>.</w:t>
-      </w:r>
-      <w:r>
-        <w:rPr>
-          <w:rFonts w:cs="Arial"/>
-          <w:b/>
-          <w:bCs/>
-          <w:lang w:val="en-US"/>
-        </w:rPr>
-        <w:t xml:space="preserve"> </w:t>
-      </w:r>
-      <w:r>
-        <w:rPr>
-          <w:rFonts w:cs="Arial"/>
-          <w:b/>
-          <w:bCs/>
-          <w:lang w:val="en-US"/>
-        </w:rPr>
-        <w:t xml:space="preserve">Standard for Software Configuration Managment Plans. </w:t>
-      </w:r>
-      <w:r>
-        <w:rPr>
-          <w:rFonts w:cs="Arial"/>
-        </w:rPr>
-        <w:t xml:space="preserve">Estándar </w:t>
-      </w:r>
-      <w:r>
-        <w:rPr>
-          <w:rFonts w:cs="Arial"/>
-        </w:rPr>
-        <w:t xml:space="preserve">que establece el contenido recomendado que </w:t>
-      </w:r>
-      <w:r>
-        <w:rPr>
-          <w:rFonts w:cs="Arial"/>
-        </w:rPr>
-        <w:t>se debería incluir para tener un buen plan</w:t>
-      </w:r>
-      <w:r>
-        <w:rPr>
-          <w:rFonts w:cs="Arial"/>
-        </w:rPr>
-        <w:t xml:space="preserve"> de </w:t>
-      </w:r>
-      <w:r>
-        <w:rPr>
-          <w:rFonts w:cs="Arial"/>
-        </w:rPr>
-        <w:t>gestión de la configuración de software</w:t>
-      </w:r>
-      <w:r>
-        <w:rPr>
-          <w:rFonts w:cs="Arial"/>
-        </w:rPr>
-        <w:t>.</w:t>
-      </w:r>
-    </w:p>
-    <w:p>
-      <w:pPr>
-        <w:spacing w:line="360" w:lineRule="auto"/>
-        <w:rPr>
-          <w:rFonts w:cs="Arial"/>
-        </w:rPr>
-      </w:pPr>
-      <w:r>
-        <w:rPr>
-          <w:rFonts w:cs="Arial"/>
-          <w:b/>
-          <w:bCs/>
-          <w:lang w:val="en-US"/>
-        </w:rPr>
-        <w:t xml:space="preserve">IEEE Std. 1008. Standard for Software Unit Testing. </w:t>
-      </w:r>
-      <w:r>
-        <w:rPr>
-          <w:rFonts w:cs="Arial"/>
-        </w:rPr>
-        <w:t>Estándar que se implementará como base para la realización de las pruebas unitarias de los componentes del sistema, para que estas estas pruebas sean de calidad y estén bien organizadas.</w:t>
-      </w:r>
-    </w:p>
-    <w:p>
-      <w:pPr>
-        <w:spacing w:line="360" w:lineRule="auto"/>
-        <w:rPr>
-          <w:rFonts w:cs="Arial"/>
-        </w:rPr>
-      </w:pPr>
-      <w:r>
-        <w:rPr>
-          <w:rFonts w:cs="Arial"/>
-          <w:b/>
-          <w:bCs/>
-          <w:lang w:val="en-US"/>
-        </w:rPr>
-        <w:t xml:space="preserve">ISO/IEC 14764-2006. Software Life Cycle Processes – Maintenance. </w:t>
-      </w:r>
-      <w:r>
-        <w:rPr>
-          <w:rFonts w:cs="Arial"/>
-        </w:rPr>
-        <w:t>Estándar dedicado a describir el proceso de mantenimiento y servirá como guía para la creación del Plan de Mantenimiento, además de incluir información para la aplicación del plan, el control, revisiones y evaluación de este proceso.</w:t>
-      </w:r>
-    </w:p>
-    <w:p>
-      <w:pPr>
-        <w:spacing w:line="360" w:lineRule="auto"/>
-        <w:rPr>
-          <w:rFonts w:cs="Arial"/>
-        </w:rPr>
-      </w:pPr>
+      <w:hyperlink r:id="Rdf097c1fe5874528">
+        <w:r>
+          <w:rPr>
+            <w:rStyle w:val="Hyperlink"/>
+            <w:rFonts w:cs="Arial"/>
+            <w:b w:val="1"/>
+            <w:bCs w:val="1"/>
+            <w:lang w:val="en-US"/>
+          </w:rPr>
+          <w:t>IEEE Std 1028</w:t>
+        </w:r>
+        <w:r>
+          <w:rPr>
+            <w:rStyle w:val="Hyperlink"/>
+            <w:rFonts w:cs="Arial"/>
+            <w:b w:val="1"/>
+            <w:bCs w:val="1"/>
+            <w:lang w:val="en-US"/>
+          </w:rPr>
+          <w:t>-2008</w:t>
+        </w:r>
+        <w:r>
+          <w:rPr>
+            <w:rStyle w:val="Hyperlink"/>
+            <w:rFonts w:cs="Arial"/>
+            <w:b w:val="1"/>
+            <w:bCs w:val="1"/>
+            <w:lang w:val="en-US"/>
+          </w:rPr>
+          <w:t>.</w:t>
+        </w:r>
+        <w:r>
+          <w:rPr>
+            <w:rStyle w:val="Hyperlink"/>
+            <w:rFonts w:cs="Arial"/>
+            <w:b w:val="1"/>
+            <w:bCs w:val="1"/>
+            <w:lang w:val="en-US"/>
+          </w:rPr>
+          <w:t xml:space="preserve"> Standard for Software Review</w:t>
+        </w:r>
+        <w:r>
+          <w:rPr>
+            <w:rStyle w:val="Hyperlink"/>
+            <w:rFonts w:cs="Arial"/>
+            <w:b w:val="1"/>
+            <w:bCs w:val="1"/>
+            <w:lang w:val="en-US"/>
+          </w:rPr>
+          <w:t>s and Audits.</w:t>
+        </w:r>
+      </w:hyperlink>
       <w:r>
         <w:rPr>
           <w:rFonts w:cs="Arial"/>
           <w:b w:val="1"/>
           <w:bCs w:val="1"/>
-        </w:rPr>
-        <w:t xml:space="preserve">ISO/IEC 15939-2007. </w:t>
-      </w:r>
-      <w:proofErr w:type="spellStart"/>
+          <w:lang w:val="en-US"/>
+        </w:rPr>
+        <w:t xml:space="preserve"> </w:t>
+      </w:r>
+      <w:r>
+        <w:rPr>
+          <w:rFonts w:cs="Arial"/>
+        </w:rPr>
+        <w:t xml:space="preserve">Este estándar dará las pautas para realizar las revisiones y auditorias sobre los productos de software elegidos para revisión. </w:t>
+      </w:r>
+    </w:p>
+    <w:p>
+      <w:pPr>
+        <w:spacing w:line="360" w:lineRule="auto"/>
+        <w:rPr>
+          <w:rFonts w:cs="Arial"/>
+        </w:rPr>
+      </w:pPr>
+      <w:hyperlink r:id="R8702ee89bd5c4efa">
+        <w:r>
+          <w:rPr>
+            <w:rStyle w:val="Hyperlink"/>
+            <w:rFonts w:cs="Arial"/>
+            <w:b w:val="1"/>
+            <w:bCs w:val="1"/>
+          </w:rPr>
+          <w:t xml:space="preserve">IEEE </w:t>
+        </w:r>
+        <w:r>
+          <w:rPr>
+            <w:rStyle w:val="Hyperlink"/>
+            <w:rFonts w:cs="Arial"/>
+            <w:b w:val="1"/>
+            <w:bCs w:val="1"/>
+          </w:rPr>
+          <w:t>Std</w:t>
+        </w:r>
+        <w:r>
+          <w:rPr>
+            <w:rStyle w:val="Hyperlink"/>
+            <w:rFonts w:cs="Arial"/>
+            <w:b w:val="1"/>
+            <w:bCs w:val="1"/>
+          </w:rPr>
+          <w:t xml:space="preserve"> </w:t>
+        </w:r>
+        <w:r>
+          <w:rPr>
+            <w:rStyle w:val="Hyperlink"/>
+            <w:rFonts w:cs="Arial"/>
+            <w:b w:val="1"/>
+            <w:bCs w:val="1"/>
+          </w:rPr>
+          <w:t>830</w:t>
+        </w:r>
+        <w:r>
+          <w:rPr>
+            <w:rStyle w:val="Hyperlink"/>
+            <w:rFonts w:cs="Arial"/>
+            <w:b w:val="1"/>
+            <w:bCs w:val="1"/>
+          </w:rPr>
+          <w:t>-</w:t>
+        </w:r>
+        <w:r>
+          <w:rPr>
+            <w:rStyle w:val="Hyperlink"/>
+            <w:rFonts w:cs="Arial"/>
+            <w:b w:val="1"/>
+            <w:bCs w:val="1"/>
+          </w:rPr>
+          <w:t>1998.</w:t>
+        </w:r>
+        <w:r>
+          <w:rPr>
+            <w:rStyle w:val="Hyperlink"/>
+            <w:rFonts w:cs="Arial"/>
+            <w:b w:val="1"/>
+            <w:bCs w:val="1"/>
+          </w:rPr>
+          <w:t xml:space="preserve"> </w:t>
+        </w:r>
+        <w:r>
+          <w:rPr>
+            <w:rStyle w:val="Hyperlink"/>
+            <w:rFonts w:cs="Arial"/>
+            <w:b w:val="1"/>
+            <w:bCs w:val="1"/>
+          </w:rPr>
+          <w:t>Recommended</w:t>
+        </w:r>
+        <w:r>
+          <w:rPr>
+            <w:rStyle w:val="Hyperlink"/>
+            <w:rFonts w:cs="Arial"/>
+            <w:b w:val="1"/>
+            <w:bCs w:val="1"/>
+          </w:rPr>
+          <w:t xml:space="preserve"> </w:t>
+        </w:r>
+        <w:r>
+          <w:rPr>
+            <w:rStyle w:val="Hyperlink"/>
+            <w:rFonts w:cs="Arial"/>
+            <w:b w:val="1"/>
+            <w:bCs w:val="1"/>
+          </w:rPr>
+          <w:t>Practice</w:t>
+        </w:r>
+        <w:r>
+          <w:rPr>
+            <w:rStyle w:val="Hyperlink"/>
+            <w:rFonts w:cs="Arial"/>
+            <w:b w:val="1"/>
+            <w:bCs w:val="1"/>
+          </w:rPr>
+          <w:t xml:space="preserve"> for Software </w:t>
+        </w:r>
+        <w:r>
+          <w:rPr>
+            <w:rStyle w:val="Hyperlink"/>
+            <w:rFonts w:cs="Arial"/>
+            <w:b w:val="1"/>
+            <w:bCs w:val="1"/>
+          </w:rPr>
+          <w:t>Requirements</w:t>
+        </w:r>
+        <w:r>
+          <w:rPr>
+            <w:rStyle w:val="Hyperlink"/>
+            <w:rFonts w:cs="Arial"/>
+            <w:b w:val="1"/>
+            <w:bCs w:val="1"/>
+          </w:rPr>
+          <w:t xml:space="preserve"> </w:t>
+        </w:r>
+        <w:r>
+          <w:rPr>
+            <w:rStyle w:val="Hyperlink"/>
+            <w:rFonts w:cs="Arial"/>
+            <w:b w:val="1"/>
+            <w:bCs w:val="1"/>
+          </w:rPr>
+          <w:t>Specifications</w:t>
+        </w:r>
+      </w:hyperlink>
       <w:r>
         <w:rPr>
           <w:rFonts w:cs="Arial"/>
           <w:b w:val="1"/>
           <w:bCs w:val="1"/>
         </w:rPr>
-        <w:t>Systems</w:t>
-      </w:r>
-      <w:proofErr w:type="spellEnd"/>
+        <w:t xml:space="preserve"> </w:t>
+      </w:r>
+      <w:r>
+        <w:rPr>
+          <w:rFonts w:cs="Arial"/>
+        </w:rPr>
+        <w:t xml:space="preserve">Estándar </w:t>
+      </w:r>
+      <w:r>
+        <w:rPr>
+          <w:rFonts w:cs="Arial"/>
+        </w:rPr>
+        <w:t>que contiene un</w:t>
+      </w:r>
+      <w:r>
+        <w:rPr>
+          <w:rFonts w:cs="Arial"/>
+        </w:rPr>
+        <w:t xml:space="preserve"> formato completo que cubre todas las características que se debe</w:t>
+      </w:r>
+      <w:r>
+        <w:rPr>
+          <w:rFonts w:cs="Arial"/>
+        </w:rPr>
+        <w:t xml:space="preserve"> seguir</w:t>
+      </w:r>
+      <w:r>
+        <w:rPr>
+          <w:rFonts w:cs="Arial"/>
+        </w:rPr>
+        <w:t xml:space="preserve"> en</w:t>
+      </w:r>
+      <w:r>
+        <w:rPr>
+          <w:rFonts w:cs="Arial"/>
+        </w:rPr>
+        <w:t xml:space="preserve"> la especificación de requerimiento</w:t>
+      </w:r>
+      <w:r>
+        <w:rPr>
+          <w:rFonts w:cs="Arial"/>
+        </w:rPr>
+        <w:t>s.</w:t>
+      </w:r>
+    </w:p>
+    <w:p>
+      <w:pPr>
+        <w:spacing w:line="360" w:lineRule="auto"/>
+        <w:rPr>
+          <w:rFonts w:cs="Arial"/>
+        </w:rPr>
+      </w:pPr>
+      <w:hyperlink r:id="R54a870a4290a434d">
+        <w:r>
+          <w:rPr>
+            <w:rStyle w:val="Hyperlink"/>
+            <w:rFonts w:cs="Arial"/>
+            <w:b w:val="1"/>
+            <w:bCs w:val="1"/>
+          </w:rPr>
+          <w:t xml:space="preserve">IEEE </w:t>
+        </w:r>
+        <w:r>
+          <w:rPr>
+            <w:rStyle w:val="Hyperlink"/>
+            <w:rFonts w:cs="Arial"/>
+            <w:b w:val="1"/>
+            <w:bCs w:val="1"/>
+          </w:rPr>
+          <w:t>Std</w:t>
+        </w:r>
+        <w:r>
+          <w:rPr>
+            <w:rStyle w:val="Hyperlink"/>
+            <w:rFonts w:cs="Arial"/>
+            <w:b w:val="1"/>
+            <w:bCs w:val="1"/>
+          </w:rPr>
+          <w:t xml:space="preserve"> 1016-200</w:t>
+        </w:r>
+        <w:r>
+          <w:rPr>
+            <w:rStyle w:val="Hyperlink"/>
+            <w:rFonts w:cs="Arial"/>
+            <w:b w:val="1"/>
+            <w:bCs w:val="1"/>
+          </w:rPr>
+          <w:t>9</w:t>
+        </w:r>
+        <w:r>
+          <w:rPr>
+            <w:rStyle w:val="Hyperlink"/>
+            <w:rFonts w:cs="Arial"/>
+            <w:b w:val="1"/>
+            <w:bCs w:val="1"/>
+          </w:rPr>
+          <w:t xml:space="preserve">. </w:t>
+        </w:r>
+        <w:r>
+          <w:rPr>
+            <w:rStyle w:val="Hyperlink"/>
+            <w:rFonts w:cs="Arial"/>
+            <w:b w:val="1"/>
+            <w:bCs w:val="1"/>
+          </w:rPr>
+          <w:t>Stantard</w:t>
+        </w:r>
+        <w:r>
+          <w:rPr>
+            <w:rStyle w:val="Hyperlink"/>
+            <w:rFonts w:cs="Arial"/>
+            <w:b w:val="1"/>
+            <w:bCs w:val="1"/>
+          </w:rPr>
+          <w:t xml:space="preserve"> for </w:t>
+        </w:r>
+        <w:r>
+          <w:rPr>
+            <w:rStyle w:val="Hyperlink"/>
+            <w:rFonts w:cs="Arial"/>
+            <w:b w:val="1"/>
+            <w:bCs w:val="1"/>
+          </w:rPr>
+          <w:t>Information</w:t>
+        </w:r>
+        <w:r>
+          <w:rPr>
+            <w:rStyle w:val="Hyperlink"/>
+            <w:rFonts w:cs="Arial"/>
+            <w:b w:val="1"/>
+            <w:bCs w:val="1"/>
+          </w:rPr>
+          <w:t xml:space="preserve"> </w:t>
+        </w:r>
+        <w:r>
+          <w:rPr>
+            <w:rStyle w:val="Hyperlink"/>
+            <w:rFonts w:cs="Arial"/>
+            <w:b w:val="1"/>
+            <w:bCs w:val="1"/>
+          </w:rPr>
+          <w:t>T</w:t>
+        </w:r>
+        <w:r>
+          <w:rPr>
+            <w:rStyle w:val="Hyperlink"/>
+            <w:rFonts w:cs="Arial"/>
+            <w:b w:val="1"/>
+            <w:bCs w:val="1"/>
+          </w:rPr>
+          <w:t>echnology</w:t>
+        </w:r>
+        <w:r>
+          <w:rPr>
+            <w:rStyle w:val="Hyperlink"/>
+            <w:rFonts w:cs="Arial"/>
+            <w:b w:val="1"/>
+            <w:bCs w:val="1"/>
+          </w:rPr>
+          <w:t xml:space="preserve"> – </w:t>
+        </w:r>
+        <w:r>
+          <w:rPr>
+            <w:rStyle w:val="Hyperlink"/>
+            <w:rFonts w:cs="Arial"/>
+            <w:b w:val="1"/>
+            <w:bCs w:val="1"/>
+          </w:rPr>
+          <w:t>Systems</w:t>
+        </w:r>
+        <w:r>
+          <w:rPr>
+            <w:rStyle w:val="Hyperlink"/>
+            <w:rFonts w:cs="Arial"/>
+            <w:b w:val="1"/>
+            <w:bCs w:val="1"/>
+          </w:rPr>
+          <w:t xml:space="preserve"> </w:t>
+        </w:r>
+        <w:r>
+          <w:rPr>
+            <w:rStyle w:val="Hyperlink"/>
+            <w:rFonts w:cs="Arial"/>
+            <w:b w:val="1"/>
+            <w:bCs w:val="1"/>
+          </w:rPr>
+          <w:t>Design</w:t>
+        </w:r>
+        <w:r>
+          <w:rPr>
+            <w:rStyle w:val="Hyperlink"/>
+            <w:rFonts w:cs="Arial"/>
+            <w:b w:val="1"/>
+            <w:bCs w:val="1"/>
+          </w:rPr>
+          <w:t xml:space="preserve"> – Software </w:t>
+        </w:r>
+        <w:r>
+          <w:rPr>
+            <w:rStyle w:val="Hyperlink"/>
+            <w:rFonts w:cs="Arial"/>
+            <w:b w:val="1"/>
+            <w:bCs w:val="1"/>
+          </w:rPr>
+          <w:t>Design</w:t>
+        </w:r>
+        <w:r>
+          <w:rPr>
+            <w:rStyle w:val="Hyperlink"/>
+            <w:rFonts w:cs="Arial"/>
+            <w:b w:val="1"/>
+            <w:bCs w:val="1"/>
+          </w:rPr>
+          <w:t xml:space="preserve"> </w:t>
+        </w:r>
+        <w:r>
+          <w:rPr>
+            <w:rStyle w:val="Hyperlink"/>
+            <w:rFonts w:cs="Arial"/>
+            <w:b w:val="1"/>
+            <w:bCs w:val="1"/>
+          </w:rPr>
+          <w:t>Descriptions</w:t>
+        </w:r>
+      </w:hyperlink>
       <w:r>
         <w:rPr>
           <w:rFonts w:cs="Arial"/>
           <w:b w:val="1"/>
           <w:bCs w:val="1"/>
         </w:rPr>
-        <w:t xml:space="preserve"> and software </w:t>
-      </w:r>
-      <w:proofErr w:type="spellStart"/>
+        <w:t>:</w:t>
+      </w:r>
+      <w:r>
+        <w:rPr>
+          <w:rFonts w:cs="Arial"/>
+        </w:rPr>
+        <w:t xml:space="preserve"> establece el contenido que </w:t>
+      </w:r>
+      <w:r>
+        <w:rPr>
+          <w:rFonts w:cs="Arial"/>
+        </w:rPr>
+        <w:t>el documento de la descripción del diseño de software debería incluir.</w:t>
+      </w:r>
+    </w:p>
+    <w:p>
+      <w:pPr>
+        <w:spacing w:line="360" w:lineRule="auto"/>
+        <w:rPr>
+          <w:rFonts w:cs="Arial"/>
+        </w:rPr>
+      </w:pPr>
+      <w:hyperlink r:id="R838417f2dd7e44f0">
+        <w:r>
+          <w:rPr>
+            <w:rStyle w:val="Hyperlink"/>
+            <w:rFonts w:cs="Arial"/>
+            <w:b w:val="1"/>
+            <w:bCs w:val="1"/>
+            <w:lang w:val="en-US"/>
+          </w:rPr>
+          <w:t xml:space="preserve">IEEE Std </w:t>
+        </w:r>
+        <w:r>
+          <w:rPr>
+            <w:rStyle w:val="Hyperlink"/>
+            <w:rFonts w:cs="Arial"/>
+            <w:b w:val="1"/>
+            <w:bCs w:val="1"/>
+            <w:lang w:val="en-US"/>
+          </w:rPr>
+          <w:t xml:space="preserve">829-1998. </w:t>
+        </w:r>
+        <w:r>
+          <w:rPr>
+            <w:rStyle w:val="Hyperlink"/>
+            <w:rFonts w:cs="Arial"/>
+            <w:b w:val="1"/>
+            <w:bCs w:val="1"/>
+            <w:lang w:val="en-US"/>
+          </w:rPr>
+          <w:t>Standard for Software Test Documentation.</w:t>
+        </w:r>
+      </w:hyperlink>
       <w:r>
         <w:rPr>
           <w:rFonts w:cs="Arial"/>
           <w:b w:val="1"/>
           <w:bCs w:val="1"/>
-        </w:rPr>
-        <w:t>engineering</w:t>
-      </w:r>
-      <w:proofErr w:type="spellEnd"/>
+          <w:lang w:val="en-US"/>
+        </w:rPr>
+        <w:t xml:space="preserve"> </w:t>
+      </w:r>
+      <w:r>
+        <w:rPr>
+          <w:rFonts w:cs="Arial"/>
+        </w:rPr>
+        <w:t xml:space="preserve">Establece el contenido </w:t>
+      </w:r>
+      <w:r>
+        <w:rPr>
+          <w:rFonts w:cs="Arial"/>
+        </w:rPr>
+        <w:t>y estructura que deben seguir un plan de pruebas.</w:t>
+      </w:r>
+    </w:p>
+    <w:p>
+      <w:pPr>
+        <w:spacing w:line="360" w:lineRule="auto"/>
+        <w:rPr>
+          <w:rFonts w:cs="Arial"/>
+        </w:rPr>
+      </w:pPr>
+      <w:hyperlink r:id="R82ebf754e7c742c1">
+        <w:r>
+          <w:rPr>
+            <w:rStyle w:val="Hyperlink"/>
+            <w:rFonts w:cs="Arial"/>
+            <w:b w:val="1"/>
+            <w:bCs w:val="1"/>
+            <w:lang w:val="en-US"/>
+          </w:rPr>
+          <w:t>IEEE Std 1063-1987</w:t>
+        </w:r>
+        <w:r>
+          <w:rPr>
+            <w:rStyle w:val="Hyperlink"/>
+            <w:rFonts w:cs="Arial"/>
+            <w:b w:val="1"/>
+            <w:bCs w:val="1"/>
+            <w:lang w:val="en-US"/>
+          </w:rPr>
+          <w:t xml:space="preserve">. </w:t>
+        </w:r>
+        <w:r>
+          <w:rPr>
+            <w:rStyle w:val="Hyperlink"/>
+            <w:rFonts w:cs="Arial"/>
+            <w:b w:val="1"/>
+            <w:bCs w:val="1"/>
+            <w:lang w:val="en-US"/>
+          </w:rPr>
+          <w:t>Standard for Software User Documentation.</w:t>
+        </w:r>
+      </w:hyperlink>
       <w:r>
         <w:rPr>
           <w:rFonts w:cs="Arial"/>
           <w:b w:val="1"/>
           <w:bCs w:val="1"/>
-        </w:rPr>
-        <w:t xml:space="preserve"> – </w:t>
-      </w:r>
-      <w:proofErr w:type="spellStart"/>
+          <w:lang w:val="en-US"/>
+        </w:rPr>
+        <w:t xml:space="preserve"> </w:t>
+      </w:r>
+      <w:r>
+        <w:rPr>
+          <w:rFonts w:cs="Arial"/>
+        </w:rPr>
+        <w:t>Guía para el contenido</w:t>
+      </w:r>
+      <w:r>
+        <w:rPr>
+          <w:rFonts w:cs="Arial"/>
+        </w:rPr>
+        <w:t xml:space="preserve">, </w:t>
+      </w:r>
+      <w:r>
+        <w:rPr>
+          <w:rFonts w:cs="Arial"/>
+        </w:rPr>
+        <w:t>consideraciones</w:t>
+      </w:r>
+      <w:r>
+        <w:rPr>
+          <w:rFonts w:cs="Arial"/>
+        </w:rPr>
+        <w:t xml:space="preserve"> e información </w:t>
+      </w:r>
+      <w:r>
+        <w:rPr>
+          <w:rFonts w:cs="Arial"/>
+        </w:rPr>
+        <w:t>que debe tener la documentación del manual de usuario.</w:t>
+      </w:r>
+    </w:p>
+    <w:p>
+      <w:pPr>
+        <w:spacing w:line="360" w:lineRule="auto"/>
+        <w:rPr>
+          <w:rFonts w:cs="Arial"/>
+        </w:rPr>
+      </w:pPr>
+      <w:hyperlink r:id="Ra5b8c792fa5f40f2">
+        <w:r>
+          <w:rPr>
+            <w:rStyle w:val="Hyperlink"/>
+            <w:rFonts w:cs="Arial"/>
+            <w:b w:val="1"/>
+            <w:bCs w:val="1"/>
+            <w:lang w:val="en-US"/>
+          </w:rPr>
+          <w:t>IEEE Std 828</w:t>
+        </w:r>
+        <w:r>
+          <w:rPr>
+            <w:rStyle w:val="Hyperlink"/>
+            <w:rFonts w:cs="Arial"/>
+            <w:b w:val="1"/>
+            <w:bCs w:val="1"/>
+            <w:lang w:val="en-US"/>
+          </w:rPr>
+          <w:t>-1990</w:t>
+        </w:r>
+        <w:r>
+          <w:rPr>
+            <w:rStyle w:val="Hyperlink"/>
+            <w:rFonts w:cs="Arial"/>
+            <w:b w:val="1"/>
+            <w:bCs w:val="1"/>
+            <w:lang w:val="en-US"/>
+          </w:rPr>
+          <w:t>.</w:t>
+        </w:r>
+        <w:r>
+          <w:rPr>
+            <w:rStyle w:val="Hyperlink"/>
+            <w:rFonts w:cs="Arial"/>
+            <w:b w:val="1"/>
+            <w:bCs w:val="1"/>
+            <w:lang w:val="en-US"/>
+          </w:rPr>
+          <w:t xml:space="preserve"> </w:t>
+        </w:r>
+        <w:r>
+          <w:rPr>
+            <w:rStyle w:val="Hyperlink"/>
+            <w:rFonts w:cs="Arial"/>
+            <w:b w:val="1"/>
+            <w:bCs w:val="1"/>
+            <w:lang w:val="en-US"/>
+          </w:rPr>
+          <w:t xml:space="preserve">Standard for Software Configuration </w:t>
+        </w:r>
+        <w:r>
+          <w:rPr>
+            <w:rStyle w:val="Hyperlink"/>
+            <w:rFonts w:cs="Arial"/>
+            <w:b w:val="1"/>
+            <w:bCs w:val="1"/>
+            <w:lang w:val="en-US"/>
+          </w:rPr>
+          <w:t>Managment</w:t>
+        </w:r>
+        <w:r>
+          <w:rPr>
+            <w:rStyle w:val="Hyperlink"/>
+            <w:rFonts w:cs="Arial"/>
+            <w:b w:val="1"/>
+            <w:bCs w:val="1"/>
+            <w:lang w:val="en-US"/>
+          </w:rPr>
+          <w:t xml:space="preserve"> Plans.</w:t>
+        </w:r>
+      </w:hyperlink>
       <w:r>
         <w:rPr>
           <w:rFonts w:cs="Arial"/>
           <w:b w:val="1"/>
           <w:bCs w:val="1"/>
-        </w:rPr>
-        <w:t>Measurement</w:t>
-      </w:r>
-      <w:proofErr w:type="spellEnd"/>
+          <w:lang w:val="en-US"/>
+        </w:rPr>
+        <w:t xml:space="preserve"> </w:t>
+      </w:r>
+      <w:r>
+        <w:rPr>
+          <w:rFonts w:cs="Arial"/>
+        </w:rPr>
+        <w:t xml:space="preserve">Estándar </w:t>
+      </w:r>
+      <w:r>
+        <w:rPr>
+          <w:rFonts w:cs="Arial"/>
+        </w:rPr>
+        <w:t xml:space="preserve">que establece el contenido recomendado que </w:t>
+      </w:r>
+      <w:r>
+        <w:rPr>
+          <w:rFonts w:cs="Arial"/>
+        </w:rPr>
+        <w:t>se debería incluir para tener un buen plan</w:t>
+      </w:r>
+      <w:r>
+        <w:rPr>
+          <w:rFonts w:cs="Arial"/>
+        </w:rPr>
+        <w:t xml:space="preserve"> de </w:t>
+      </w:r>
+      <w:r>
+        <w:rPr>
+          <w:rFonts w:cs="Arial"/>
+        </w:rPr>
+        <w:t>gestión de la configuración de software</w:t>
+      </w:r>
+      <w:r>
+        <w:rPr>
+          <w:rFonts w:cs="Arial"/>
+        </w:rPr>
+        <w:t>.</w:t>
+      </w:r>
+    </w:p>
+    <w:p>
+      <w:pPr>
+        <w:spacing w:line="360" w:lineRule="auto"/>
+        <w:rPr>
+          <w:rFonts w:cs="Arial"/>
+        </w:rPr>
+      </w:pPr>
+      <w:hyperlink r:id="Rfb9d8ea6a48a43b2">
+        <w:r>
+          <w:rPr>
+            <w:rStyle w:val="Hyperlink"/>
+            <w:rFonts w:cs="Arial"/>
+            <w:b w:val="1"/>
+            <w:bCs w:val="1"/>
+            <w:lang w:val="en-US"/>
+          </w:rPr>
+          <w:t>IEEE Std. 1008. Standard for Software Unit Testing.</w:t>
+        </w:r>
+      </w:hyperlink>
       <w:r>
         <w:rPr>
           <w:rFonts w:cs="Arial"/>
           <w:b w:val="1"/>
           <w:bCs w:val="1"/>
+          <w:lang w:val="en-US"/>
         </w:rPr>
         <w:t xml:space="preserve"> </w:t>
       </w:r>
-      <w:proofErr w:type="spellStart"/>
+      <w:r>
+        <w:rPr>
+          <w:rFonts w:cs="Arial"/>
+        </w:rPr>
+        <w:t>Estándar que se implementará como base para la realización de las pruebas unitarias de los componentes del sistema, para que estas estas pruebas sean de calidad y estén bien organizadas.</w:t>
+      </w:r>
+    </w:p>
+    <w:p>
+      <w:pPr>
+        <w:spacing w:line="360" w:lineRule="auto"/>
+        <w:rPr>
+          <w:rFonts w:cs="Arial"/>
+        </w:rPr>
+      </w:pPr>
+      <w:hyperlink r:id="R302b4492aac549cf">
+        <w:r>
+          <w:rPr>
+            <w:rStyle w:val="Hyperlink"/>
+            <w:rFonts w:cs="Arial"/>
+            <w:b w:val="1"/>
+            <w:bCs w:val="1"/>
+            <w:lang w:val="en-US"/>
+          </w:rPr>
+          <w:t>ISO/IEC 14764-2006. Software Life Cycle Processes – Maintenance.</w:t>
+        </w:r>
+      </w:hyperlink>
       <w:r>
         <w:rPr>
           <w:rFonts w:cs="Arial"/>
           <w:b w:val="1"/>
           <w:bCs w:val="1"/>
-        </w:rPr>
-        <w:t>process</w:t>
-      </w:r>
-      <w:proofErr w:type="spellEnd"/>
+          <w:lang w:val="en-US"/>
+        </w:rPr>
+        <w:t xml:space="preserve"> </w:t>
+      </w:r>
+      <w:r>
+        <w:rPr>
+          <w:rFonts w:cs="Arial"/>
+        </w:rPr>
+        <w:t>Estándar dedicado a describir el proceso de mantenimiento y servirá como guía para la creación del Plan de Mantenimiento, además de incluir información para la aplicación del plan, el control, revisiones y evaluación de este proceso.</w:t>
+      </w:r>
+    </w:p>
+    <w:p>
+      <w:pPr>
+        <w:spacing w:line="360" w:lineRule="auto"/>
+        <w:rPr>
+          <w:rFonts w:cs="Arial"/>
+        </w:rPr>
+      </w:pPr>
+      <w:hyperlink r:id="R9e2f6b48be2e4613">
+        <w:r>
+          <w:rPr>
+            <w:rStyle w:val="Hyperlink"/>
+            <w:rFonts w:cs="Arial"/>
+            <w:b w:val="1"/>
+            <w:bCs w:val="1"/>
+          </w:rPr>
+          <w:t xml:space="preserve">ISO/IEC 15939-2007. </w:t>
+        </w:r>
+        <w:r>
+          <w:rPr>
+            <w:rStyle w:val="Hyperlink"/>
+            <w:rFonts w:cs="Arial"/>
+            <w:b w:val="1"/>
+            <w:bCs w:val="1"/>
+          </w:rPr>
+          <w:t>Systems</w:t>
+        </w:r>
+        <w:r>
+          <w:rPr>
+            <w:rStyle w:val="Hyperlink"/>
+            <w:rFonts w:cs="Arial"/>
+            <w:b w:val="1"/>
+            <w:bCs w:val="1"/>
+          </w:rPr>
+          <w:t xml:space="preserve"> and software </w:t>
+        </w:r>
+        <w:r>
+          <w:rPr>
+            <w:rStyle w:val="Hyperlink"/>
+            <w:rFonts w:cs="Arial"/>
+            <w:b w:val="1"/>
+            <w:bCs w:val="1"/>
+          </w:rPr>
+          <w:t>engineering</w:t>
+        </w:r>
+        <w:r>
+          <w:rPr>
+            <w:rStyle w:val="Hyperlink"/>
+            <w:rFonts w:cs="Arial"/>
+            <w:b w:val="1"/>
+            <w:bCs w:val="1"/>
+          </w:rPr>
+          <w:t xml:space="preserve"> – </w:t>
+        </w:r>
+        <w:r>
+          <w:rPr>
+            <w:rStyle w:val="Hyperlink"/>
+            <w:rFonts w:cs="Arial"/>
+            <w:b w:val="1"/>
+            <w:bCs w:val="1"/>
+          </w:rPr>
+          <w:t>Measurement</w:t>
+        </w:r>
+        <w:r>
+          <w:rPr>
+            <w:rStyle w:val="Hyperlink"/>
+            <w:rFonts w:cs="Arial"/>
+            <w:b w:val="1"/>
+            <w:bCs w:val="1"/>
+          </w:rPr>
+          <w:t xml:space="preserve"> </w:t>
+        </w:r>
+        <w:r>
+          <w:rPr>
+            <w:rStyle w:val="Hyperlink"/>
+            <w:rFonts w:cs="Arial"/>
+            <w:b w:val="1"/>
+            <w:bCs w:val="1"/>
+          </w:rPr>
+          <w:t>process</w:t>
+        </w:r>
+        <w:r>
+          <w:rPr>
+            <w:rStyle w:val="Hyperlink"/>
+            <w:rFonts w:cs="Arial"/>
+            <w:b w:val="1"/>
+            <w:bCs w:val="1"/>
+          </w:rPr>
+          <w:t>.</w:t>
+        </w:r>
+      </w:hyperlink>
       <w:r>
         <w:rPr>
           <w:rFonts w:cs="Arial"/>
           <w:b w:val="1"/>
           <w:bCs w:val="1"/>
         </w:rPr>
-        <w:t xml:space="preserve">. </w:t>
+        <w:t xml:space="preserve"> </w:t>
       </w:r>
       <w:r>
         <w:rPr>
@@ -20720,7 +21196,7 @@
         <w:behaviors>
           <w:behavior w:val="content"/>
         </w:behaviors>
-        <w:guid w:val="{b29d9a57-f1dc-47db-9264-1978ad80c41a}"/>
+        <w:guid w:val="{fe953c09-2b20-45c2-af65-31500f9704d4}"/>
       </w:docPartPr>
       <w:docPartBody>
         <w:p>

</xml_diff>